<commit_message>
added reflekt och GitHub länk till Word file
</commit_message>
<xml_diff>
--- a/planering.docx
+++ b/planering.docx
@@ -18,7 +18,7 @@
     <w:p>
       <w:pPr>
         <w:rPr>
-          <w:lang w:val="en-GB"/>
+          <w:lang w:val="sv-SE"/>
         </w:rPr>
       </w:pPr>
       <w:r>
@@ -116,6 +116,123 @@
           </wp:inline>
         </w:drawing>
       </w:r>
+    </w:p>
+    <w:p>
+      <w:pPr>
+        <w:rPr>
+          <w:lang w:val="sv-SE"/>
+        </w:rPr>
+      </w:pPr>
+    </w:p>
+    <w:p>
+      <w:pPr>
+        <w:rPr>
+          <w:lang w:val="sv-SE"/>
+        </w:rPr>
+      </w:pPr>
+      <w:r>
+        <w:rPr>
+          <w:lang w:val="sv-SE"/>
+        </w:rPr>
+        <w:t>Result:</w:t>
+      </w:r>
+    </w:p>
+    <w:p>
+      <w:pPr>
+        <w:rPr>
+          <w:lang w:val="sv-SE"/>
+        </w:rPr>
+      </w:pPr>
+    </w:p>
+    <w:p>
+      <w:pPr>
+        <w:rPr>
+          <w:lang w:val="sv-SE"/>
+        </w:rPr>
+      </w:pPr>
+      <w:r>
+        <w:rPr>
+          <w:lang w:val="sv-SE"/>
+        </w:rPr>
+        <w:t>E</w:t>
+      </w:r>
+      <w:r>
+        <w:rPr>
+          <w:lang w:val="sv-SE"/>
+        </w:rPr>
+        <w:t>fter en vecka tror jag att mitt CV ser bra ut, absolut det finns några saker som jag är inte nöjda med, känslar att jag är inte profs med CSS gör ont i magen, med position tag vill jag lägga namn och kontakt uppigfter nära bilden men det gick inte. det har lägt lite nere. ändra information och deign är jag nöjda med.</w:t>
+      </w:r>
+    </w:p>
+    <w:p>
+      <w:pPr>
+        <w:rPr>
+          <w:lang w:val="sv-SE"/>
+        </w:rPr>
+      </w:pPr>
+    </w:p>
+    <w:p>
+      <w:pPr>
+        <w:rPr>
+          <w:lang w:val="sv-SE"/>
+        </w:rPr>
+      </w:pPr>
+    </w:p>
+    <w:p>
+      <w:pPr>
+        <w:rPr>
+          <w:lang w:val="sv-SE"/>
+        </w:rPr>
+      </w:pPr>
+    </w:p>
+    <w:p>
+      <w:pPr>
+        <w:rPr>
+          <w:lang w:val="sv-SE"/>
+        </w:rPr>
+      </w:pPr>
+      <w:r>
+        <w:rPr>
+          <w:lang w:val="sv-SE"/>
+        </w:rPr>
+        <w:t>Det här är länken till GitHub:</w:t>
+      </w:r>
+    </w:p>
+    <w:p>
+      <w:pPr>
+        <w:rPr>
+          <w:lang w:val="sv-SE"/>
+        </w:rPr>
+      </w:pPr>
+    </w:p>
+    <w:p>
+      <w:pPr>
+        <w:rPr>
+          <w:lang w:val="sv-SE"/>
+        </w:rPr>
+      </w:pPr>
+      <w:hyperlink r:id="rId6" w:history="1">
+        <w:r>
+          <w:rPr>
+            <w:rStyle w:val="Hyperlink"/>
+            <w:lang w:val="sv-SE"/>
+          </w:rPr>
+          <w:t>https://github.com/aobeid1979/AmmarObeid.git</w:t>
+        </w:r>
+      </w:hyperlink>
+    </w:p>
+    <w:p>
+      <w:pPr>
+        <w:rPr>
+          <w:lang w:val="sv-SE"/>
+        </w:rPr>
+      </w:pPr>
+    </w:p>
+    <w:p>
+      <w:pPr>
+        <w:rPr>
+          <w:lang w:val="sv-SE"/>
+        </w:rPr>
+      </w:pPr>
     </w:p>
     <w:sectPr>
       <w:pgSz w:w="11906" w:h="16838"/>

</xml_diff>

<commit_message>
added style.css file and move all style info to it. And add some kommentar
</commit_message>
<xml_diff>
--- a/planering.docx
+++ b/planering.docx
@@ -207,6 +207,7 @@
     <w:p>
       <w:pPr>
         <w:rPr>
+          <w:rStyle w:val="Hyperlink"/>
           <w:lang w:val="sv-SE"/>
         </w:rPr>
       </w:pPr>
@@ -219,6 +220,72 @@
           <w:t>https://github.com/aobeid1979/AmmarObeid.git</w:t>
         </w:r>
       </w:hyperlink>
+    </w:p>
+    <w:p>
+      <w:pPr>
+        <w:rPr>
+          <w:rStyle w:val="Hyperlink"/>
+          <w:lang w:val="sv-SE"/>
+        </w:rPr>
+      </w:pPr>
+    </w:p>
+    <w:p>
+      <w:pPr>
+        <w:rPr>
+          <w:rStyle w:val="Hyperlink"/>
+          <w:lang w:val="sv-SE"/>
+        </w:rPr>
+      </w:pPr>
+    </w:p>
+    <w:p>
+      <w:pPr>
+        <w:rPr>
+          <w:rStyle w:val="Hyperlink"/>
+          <w:lang w:val="sv-SE"/>
+        </w:rPr>
+      </w:pPr>
+    </w:p>
+    <w:p>
+      <w:pPr>
+        <w:rPr>
+          <w:rStyle w:val="Hyperlink"/>
+          <w:rFonts w:cstheme="minorHAnsi"/>
+          <w:lang w:val="sv-SE"/>
+        </w:rPr>
+      </w:pPr>
+      <w:r>
+        <w:rPr>
+          <w:rStyle w:val="Hyperlink"/>
+          <w:rFonts w:cstheme="minorHAnsi"/>
+          <w:lang w:val="sv-SE"/>
+        </w:rPr>
+        <w:t>|||||||</w:t>
+      </w:r>
+    </w:p>
+    <w:p>
+      <w:pPr>
+        <w:rPr>
+          <w:rStyle w:val="Hyperlink"/>
+          <w:rFonts w:cstheme="minorHAnsi"/>
+          <w:lang w:val="sv-SE"/>
+        </w:rPr>
+      </w:pPr>
+    </w:p>
+    <w:p>
+      <w:pPr>
+        <w:rPr>
+          <w:lang w:val="sv-SE"/>
+        </w:rPr>
+      </w:pPr>
+      <w:r>
+        <w:rPr>
+          <w:rStyle w:val="Hyperlink"/>
+          <w:rFonts w:cstheme="minorHAnsi"/>
+          <w:lang w:val="sv-SE"/>
+        </w:rPr>
+        <w:lastRenderedPageBreak/>
+        <w:t>|||||</w:t>
+      </w:r>
     </w:p>
     <w:p>
       <w:pPr>

</xml_diff>

<commit_message>
added a new link and deploy the page
</commit_message>
<xml_diff>
--- a/planering.docx
+++ b/planering.docx
@@ -203,14 +203,6 @@
           <w:lang w:val="sv-SE"/>
         </w:rPr>
       </w:pPr>
-    </w:p>
-    <w:p>
-      <w:pPr>
-        <w:rPr>
-          <w:rStyle w:val="Hyperlink"/>
-          <w:lang w:val="sv-SE"/>
-        </w:rPr>
-      </w:pPr>
       <w:hyperlink r:id="rId6" w:history="1">
         <w:r>
           <w:rPr>
@@ -224,6 +216,61 @@
     <w:p>
       <w:pPr>
         <w:rPr>
+          <w:lang w:val="en-GB"/>
+        </w:rPr>
+      </w:pPr>
+      <w:r>
+        <w:rPr>
+          <w:lang w:val="en-GB"/>
+        </w:rPr>
+        <w:t xml:space="preserve">this is </w:t>
+      </w:r>
+      <w:r>
+        <w:rPr>
+          <w:lang w:val="en-GB"/>
+        </w:rPr>
+        <w:t>a</w:t>
+      </w:r>
+      <w:r>
+        <w:rPr>
+          <w:lang w:val="en-GB"/>
+        </w:rPr>
+        <w:t xml:space="preserve"> new l</w:t>
+      </w:r>
+      <w:r>
+        <w:rPr>
+          <w:lang w:val="en-GB"/>
+        </w:rPr>
+        <w:t>ink with deployment and style file</w:t>
+      </w:r>
+    </w:p>
+    <w:p>
+      <w:pPr>
+        <w:rPr>
+          <w:lang w:val="en-GB"/>
+        </w:rPr>
+      </w:pPr>
+    </w:p>
+    <w:p>
+      <w:pPr>
+        <w:rPr>
+          <w:rStyle w:val="Hyperlink"/>
+          <w:lang w:val="sv-SE"/>
+        </w:rPr>
+      </w:pPr>
+      <w:hyperlink r:id="rId7" w:history="1">
+        <w:r>
+          <w:rPr>
+            <w:rStyle w:val="Hyperlink"/>
+            <w:lang w:val="sv-SE"/>
+          </w:rPr>
+          <w:t>https://github.com/aobeid1979/AmmarObeid.git</w:t>
+        </w:r>
+      </w:hyperlink>
+    </w:p>
+    <w:p>
+      <w:pPr>
+        <w:rPr>
           <w:rStyle w:val="Hyperlink"/>
           <w:lang w:val="sv-SE"/>
         </w:rPr>
@@ -259,6 +306,7 @@
           <w:rFonts w:cstheme="minorHAnsi"/>
           <w:lang w:val="sv-SE"/>
         </w:rPr>
+        <w:lastRenderedPageBreak/>
         <w:t>|||||||</w:t>
       </w:r>
     </w:p>
@@ -283,7 +331,6 @@
           <w:rFonts w:cstheme="minorHAnsi"/>
           <w:lang w:val="sv-SE"/>
         </w:rPr>
-        <w:lastRenderedPageBreak/>
         <w:t>|||||</w:t>
       </w:r>
     </w:p>

</xml_diff>